<commit_message>
vault backup: 08-01-2025 20:20:55
Affected files:
.obsidian/workspace.json
Documenti Esterni/Input Gamma.docx
</commit_message>
<xml_diff>
--- a/Documenti Esterni/Input Gamma.docx
+++ b/Documenti Esterni/Input Gamma.docx
@@ -8854,8 +8854,10 @@
         <w:rPr>
           <w:lang w:val="it-IT"/>
         </w:rPr>
-        <w:t>. Consiglio di acquistare quest’ultimo, perché la seconda classe dei treni giapponesi è ai livelli della prima classe italiana. Inoltre c’è uno sconto del 50% per i bambini tra i 6 e gli 11 anni. I bambini fino ai 5 anni viaggiano gratis, ma solamente se stanno in braccio ai genitori.</w:t>
-      </w:r>
+        <w:t xml:space="preserve">. </w:t>
+      </w:r>
+      <w:bookmarkStart w:id="29" w:name="_GoBack"/>
+      <w:bookmarkEnd w:id="29"/>
     </w:p>
     <w:p>
       <w:pPr>
@@ -8960,7 +8962,7 @@
       <w:pPr>
         <w:pStyle w:val="BodyText"/>
       </w:pPr>
-      <w:bookmarkStart w:id="29" w:name="novità-dall1-giugno-2020"/>
+      <w:bookmarkStart w:id="30" w:name="novità-dall1-giugno-2020"/>
       <w:r>
         <w:rPr>
           <w:noProof/>
@@ -9019,8 +9021,8 @@
       <w:pPr>
         <w:pStyle w:val="Heading2"/>
       </w:pPr>
-      <w:bookmarkStart w:id="30" w:name="quanto-costa"/>
-      <w:bookmarkEnd w:id="29"/>
+      <w:bookmarkStart w:id="31" w:name="quanto-costa"/>
+      <w:bookmarkEnd w:id="30"/>
       <w:proofErr w:type="spellStart"/>
       <w:r>
         <w:t>Quanto</w:t>
@@ -9450,8 +9452,8 @@
           <w:lang w:val="it-IT"/>
         </w:rPr>
       </w:pPr>
-      <w:bookmarkStart w:id="31" w:name="cosa-non-è-compreso-nel-pass"/>
-      <w:bookmarkEnd w:id="30"/>
+      <w:bookmarkStart w:id="32" w:name="cosa-non-è-compreso-nel-pass"/>
+      <w:bookmarkEnd w:id="31"/>
       <w:r>
         <w:rPr>
           <w:lang w:val="it-IT"/>
@@ -9556,7 +9558,7 @@
       </w:r>
     </w:p>
     <w:bookmarkEnd w:id="28"/>
-    <w:bookmarkEnd w:id="31"/>
+    <w:bookmarkEnd w:id="32"/>
     <w:p>
       <w:pPr>
         <w:pStyle w:val="Compact"/>
@@ -9625,240 +9627,7 @@
           </wp:inline>
         </w:drawing>
       </w:r>
-    </w:p>
-    <w:p>
-      <w:pPr>
-        <w:pStyle w:val="Heading3"/>
-        <w:rPr>
-          <w:lang w:val="it-IT"/>
-        </w:rPr>
-      </w:pPr>
-      <w:bookmarkStart w:id="32" w:name="che-cosè-una-scheda-ic"/>
-      <w:r>
-        <w:rPr>
-          <w:lang w:val="it-IT"/>
-        </w:rPr>
-        <w:lastRenderedPageBreak/>
-        <w:t>Che cos'è una scheda IC?</w:t>
-      </w:r>
-    </w:p>
-    <w:p>
-      <w:pPr>
-        <w:pStyle w:val="FirstParagraph"/>
-        <w:rPr>
-          <w:lang w:val="it-IT"/>
-        </w:rPr>
-      </w:pPr>
-      <w:r>
-        <w:rPr>
-          <w:lang w:val="it-IT"/>
-        </w:rPr>
-        <w:t>Le carte IC sono carte ricaricabili che possono essere utilizzate per pagare comodamente le tariffe sui </w:t>
-      </w:r>
-      <w:r>
-        <w:fldChar w:fldCharType="begin"/>
-      </w:r>
-      <w:r>
-        <w:rPr>
-          <w:lang w:val="it-IT"/>
-        </w:rPr>
-        <w:instrText xml:space="preserve"> HYPERLINK "https://www.japan-guide.com/e/e627.html" \h </w:instrText>
-      </w:r>
-      <w:r>
-        <w:fldChar w:fldCharType="separate"/>
-      </w:r>
-      <w:r>
-        <w:rPr>
-          <w:rStyle w:val="Hyperlink"/>
-          <w:lang w:val="it-IT"/>
-        </w:rPr>
-        <w:t>mezzi pubblici</w:t>
-      </w:r>
-      <w:r>
-        <w:rPr>
-          <w:rStyle w:val="Hyperlink"/>
-          <w:lang w:val="it-IT"/>
-        </w:rPr>
-        <w:fldChar w:fldCharType="end"/>
-      </w:r>
-      <w:r>
-        <w:rPr>
-          <w:lang w:val="it-IT"/>
-        </w:rPr>
-        <w:t> e per effettuare pagamenti presso molti </w:t>
-      </w:r>
-      <w:r>
-        <w:fldChar w:fldCharType="begin"/>
-      </w:r>
-      <w:r>
-        <w:rPr>
-          <w:lang w:val="it-IT"/>
-        </w:rPr>
-        <w:instrText xml:space="preserve"> HYPERLINK "https://www.japan-guide.com/e/e2010.html" \h </w:instrText>
-      </w:r>
-      <w:r>
-        <w:fldChar w:fldCharType="separate"/>
-      </w:r>
-      <w:r>
-        <w:rPr>
-          <w:rStyle w:val="Hyperlink"/>
-          <w:lang w:val="it-IT"/>
-        </w:rPr>
-        <w:t>distributori automatici</w:t>
-      </w:r>
-      <w:r>
-        <w:rPr>
-          <w:rStyle w:val="Hyperlink"/>
-          <w:lang w:val="it-IT"/>
-        </w:rPr>
-        <w:fldChar w:fldCharType="end"/>
-      </w:r>
-      <w:r>
-        <w:rPr>
-          <w:lang w:val="it-IT"/>
-        </w:rPr>
-        <w:t>, </w:t>
-      </w:r>
-      <w:hyperlink r:id="rId13">
-        <w:r>
-          <w:rPr>
-            <w:rStyle w:val="Hyperlink"/>
-            <w:lang w:val="it-IT"/>
-          </w:rPr>
-          <w:t>negozi</w:t>
-        </w:r>
-      </w:hyperlink>
-      <w:r>
-        <w:rPr>
-          <w:lang w:val="it-IT"/>
-        </w:rPr>
-        <w:t> e </w:t>
-      </w:r>
-      <w:hyperlink r:id="rId14">
-        <w:r>
-          <w:rPr>
-            <w:rStyle w:val="Hyperlink"/>
-            <w:lang w:val="it-IT"/>
-          </w:rPr>
-          <w:t>ristoranti</w:t>
-        </w:r>
-      </w:hyperlink>
-      <w:r>
-        <w:rPr>
-          <w:lang w:val="it-IT"/>
-        </w:rPr>
-        <w:t> semplicemente toccando la carta su un lettore per circa un secondo. Decine di operatori ferroviari e di autobus in tutto il Giappone hanno iniziato a emettere le proprie carte IC dal 2001.</w:t>
-      </w:r>
-    </w:p>
-    <w:p>
-      <w:pPr>
-        <w:pStyle w:val="BodyText"/>
-        <w:rPr>
-          <w:lang w:val="it-IT"/>
-        </w:rPr>
-      </w:pPr>
-      <w:r>
-        <w:rPr>
-          <w:lang w:val="it-IT"/>
-        </w:rPr>
-        <w:t>Al posto delle schede IC fisiche, è possibile utilizzare </w:t>
-      </w:r>
-      <w:r>
-        <w:fldChar w:fldCharType="begin"/>
-      </w:r>
-      <w:r>
-        <w:rPr>
-          <w:lang w:val="it-IT"/>
-        </w:rPr>
-        <w:instrText xml:space="preserve"> HYPERLINK "https://www.japan-guide.com/e/e2359_003.html" \l "digital" \h </w:instrText>
-      </w:r>
-      <w:r>
-        <w:fldChar w:fldCharType="separate"/>
-      </w:r>
-      <w:r>
-        <w:rPr>
-          <w:rStyle w:val="Hyperlink"/>
-          <w:lang w:val="it-IT"/>
-        </w:rPr>
-        <w:t>versioni digitali</w:t>
-      </w:r>
-      <w:r>
-        <w:rPr>
-          <w:rStyle w:val="Hyperlink"/>
-          <w:lang w:val="it-IT"/>
-        </w:rPr>
-        <w:fldChar w:fldCharType="end"/>
-      </w:r>
-      <w:r>
-        <w:rPr>
-          <w:lang w:val="it-IT"/>
-        </w:rPr>
-        <w:t> di alcune delle schede sui </w:t>
-      </w:r>
-      <w:r>
-        <w:fldChar w:fldCharType="begin"/>
-      </w:r>
-      <w:r>
-        <w:rPr>
-          <w:lang w:val="it-IT"/>
-        </w:rPr>
-        <w:instrText xml:space="preserve"> HYPERLINK "https://www.japan-guide.com/e/e2223.html" \h </w:instrText>
-      </w:r>
-      <w:r>
-        <w:fldChar w:fldCharType="separate"/>
-      </w:r>
-      <w:r>
-        <w:rPr>
-          <w:rStyle w:val="Hyperlink"/>
-          <w:lang w:val="it-IT"/>
-        </w:rPr>
-        <w:t>telefoni cellulari</w:t>
-      </w:r>
-      <w:r>
-        <w:rPr>
-          <w:rStyle w:val="Hyperlink"/>
-          <w:lang w:val="it-IT"/>
-        </w:rPr>
-        <w:fldChar w:fldCharType="end"/>
-      </w:r>
-      <w:r>
-        <w:rPr>
-          <w:lang w:val="it-IT"/>
-        </w:rPr>
-        <w:t>; tuttavia, al momento, i turisti d'oltremare possono farlo solo se possiedono un </w:t>
-      </w:r>
-      <w:r>
-        <w:fldChar w:fldCharType="begin"/>
-      </w:r>
-      <w:r>
-        <w:rPr>
-          <w:lang w:val="it-IT"/>
-        </w:rPr>
-        <w:instrText xml:space="preserve"> HYPERLINK "https://www.japan-guide.com/e/e2359_003.html" \l "digital" \h </w:instrText>
-      </w:r>
-      <w:r>
-        <w:fldChar w:fldCharType="separate"/>
-      </w:r>
-      <w:r>
-        <w:rPr>
-          <w:rStyle w:val="Hyperlink"/>
-          <w:lang w:val="it-IT"/>
-        </w:rPr>
-        <w:t>Iphone</w:t>
-      </w:r>
-      <w:r>
-        <w:rPr>
-          <w:rStyle w:val="Hyperlink"/>
-          <w:lang w:val="it-IT"/>
-        </w:rPr>
-        <w:fldChar w:fldCharType="end"/>
-      </w:r>
-      <w:r>
-        <w:rPr>
-          <w:lang w:val="it-IT"/>
-        </w:rPr>
-        <w:t>.</w:t>
-      </w:r>
+      <w:bookmarkStart w:id="33" w:name="che-cosè-una-scheda-ic"/>
     </w:p>
     <w:tbl>
       <w:tblPr>
@@ -9888,6 +9657,7 @@
               <w:pStyle w:val="Compact"/>
             </w:pPr>
             <w:r>
+              <w:lastRenderedPageBreak/>
               <w:t>Carta</w:t>
             </w:r>
           </w:p>
@@ -10314,484 +10084,15 @@
           </w:p>
         </w:tc>
       </w:tr>
+      <w:bookmarkEnd w:id="33"/>
     </w:tbl>
     <w:p>
       <w:pPr>
-        <w:pStyle w:val="Heading3"/>
-        <w:rPr>
-          <w:lang w:val="it-IT"/>
-        </w:rPr>
-      </w:pPr>
-      <w:bookmarkStart w:id="33" w:name="validità"/>
-      <w:bookmarkEnd w:id="32"/>
-      <w:r>
-        <w:rPr>
-          <w:lang w:val="it-IT"/>
-        </w:rPr>
-        <w:t>Validità</w:t>
-      </w:r>
-    </w:p>
-    <w:p>
-      <w:pPr>
-        <w:pStyle w:val="Heading4"/>
-        <w:rPr>
-          <w:lang w:val="it-IT"/>
-        </w:rPr>
-      </w:pPr>
-      <w:bookmarkStart w:id="34" w:name="quali-sono-le-dieci-principali-schede-ic"/>
-      <w:r>
-        <w:rPr>
-          <w:lang w:val="it-IT"/>
-        </w:rPr>
-        <w:t>Quali sono le dieci principali schede IC?</w:t>
-      </w:r>
-    </w:p>
-    <w:p>
-      <w:pPr>
-        <w:pStyle w:val="FirstParagraph"/>
-        <w:rPr>
-          <w:lang w:val="it-IT"/>
-        </w:rPr>
-      </w:pPr>
-      <w:r>
-        <w:rPr>
-          <w:lang w:val="it-IT"/>
-        </w:rPr>
-        <w:t>Le seguenti dieci principali schede IC sono compatibili tra loro:</w:t>
-      </w:r>
-    </w:p>
-    <w:p>
-      <w:pPr>
         <w:pStyle w:val="BodyText"/>
-      </w:pPr>
-      <w:r>
-        <w:rPr>
-          <w:noProof/>
-          <w:lang w:val="it-IT" w:eastAsia="it-IT"/>
-        </w:rPr>
-        <w:drawing>
-          <wp:inline distT="0" distB="0" distL="0" distR="0" wp14:anchorId="35ABEEEE" wp14:editId="1FF9E6E5">
-            <wp:extent cx="1524000" cy="965200"/>
-            <wp:effectExtent l="0" t="0" r="0" b="0"/>
-            <wp:docPr id="35" name="Picture"/>
-            <wp:cNvGraphicFramePr/>
-            <a:graphic xmlns:a="http://schemas.openxmlformats.org/drawingml/2006/main">
-              <a:graphicData uri="http://schemas.openxmlformats.org/drawingml/2006/picture">
-                <pic:pic xmlns:pic="http://schemas.openxmlformats.org/drawingml/2006/picture">
-                  <pic:nvPicPr>
-                    <pic:cNvPr id="36" name="Picture" descr="https://www.japan-guide.com/g8/2359_suica.gif"/>
-                    <pic:cNvPicPr>
-                      <a:picLocks noChangeAspect="1" noChangeArrowheads="1"/>
-                    </pic:cNvPicPr>
-                  </pic:nvPicPr>
-                  <pic:blipFill>
-                    <a:blip r:embed="rId15"/>
-                    <a:stretch>
-                      <a:fillRect/>
-                    </a:stretch>
-                  </pic:blipFill>
-                  <pic:spPr bwMode="auto">
-                    <a:xfrm>
-                      <a:off x="0" y="0"/>
-                      <a:ext cx="1524000" cy="965200"/>
-                    </a:xfrm>
-                    <a:prstGeom prst="rect">
-                      <a:avLst/>
-                    </a:prstGeom>
-                    <a:noFill/>
-                    <a:ln w="9525">
-                      <a:noFill/>
-                      <a:headEnd/>
-                      <a:tailEnd/>
-                    </a:ln>
-                  </pic:spPr>
-                </pic:pic>
-              </a:graphicData>
-            </a:graphic>
-          </wp:inline>
-        </w:drawing>
-      </w:r>
-    </w:p>
-    <w:p>
-      <w:pPr>
-        <w:pStyle w:val="BodyText"/>
-        <w:rPr>
-          <w:lang w:val="it-IT"/>
-        </w:rPr>
-      </w:pPr>
-      <w:r>
-        <w:rPr>
-          <w:b/>
-          <w:bCs/>
-          <w:lang w:val="it-IT"/>
-        </w:rPr>
-        <w:t>Suica</w:t>
-      </w:r>
-      <w:r>
-        <w:rPr>
-          <w:lang w:val="it-IT"/>
-        </w:rPr>
-        <w:t> è la carta IC prepagata di </w:t>
-      </w:r>
-      <w:hyperlink r:id="rId16">
-        <w:r>
-          <w:rPr>
-            <w:rStyle w:val="Hyperlink"/>
-            <w:lang w:val="it-IT"/>
-          </w:rPr>
-          <w:t>JR East</w:t>
-        </w:r>
-      </w:hyperlink>
-      <w:r>
-        <w:rPr>
-          <w:lang w:val="it-IT"/>
-        </w:rPr>
-        <w:t> per i treni JR nelle regioni di </w:t>
-      </w:r>
-      <w:hyperlink r:id="rId17">
-        <w:r>
-          <w:rPr>
-            <w:rStyle w:val="Hyperlink"/>
-            <w:lang w:val="it-IT"/>
-          </w:rPr>
-          <w:t>Greater Tokyo</w:t>
-        </w:r>
-      </w:hyperlink>
-      <w:r>
-        <w:rPr>
-          <w:lang w:val="it-IT"/>
-        </w:rPr>
-        <w:t>, Niigata e </w:t>
-      </w:r>
-      <w:hyperlink r:id="rId18">
-        <w:r>
-          <w:rPr>
-            <w:rStyle w:val="Hyperlink"/>
-            <w:lang w:val="it-IT"/>
-          </w:rPr>
-          <w:t>Sendai</w:t>
-        </w:r>
-      </w:hyperlink>
-      <w:r>
-        <w:rPr>
-          <w:lang w:val="it-IT"/>
-        </w:rPr>
-        <w:t>. Una versione speciale di Suica, chiamata </w:t>
-      </w:r>
-      <w:r>
-        <w:rPr>
-          <w:b/>
-          <w:bCs/>
-          <w:lang w:val="it-IT"/>
-        </w:rPr>
-        <w:t>Welcome Suica</w:t>
-      </w:r>
-      <w:r>
-        <w:rPr>
-          <w:lang w:val="it-IT"/>
-        </w:rPr>
-        <w:t>, è disponibile per i turisti stranieri. Le carte speciali sono valide solo per quattro settimane, sono disponibili senza deposito ma non consentono rimborsi.</w:t>
-      </w:r>
-    </w:p>
-    <w:p>
-      <w:pPr>
-        <w:pStyle w:val="BodyText"/>
-      </w:pPr>
-      <w:r>
-        <w:rPr>
-          <w:noProof/>
-          <w:lang w:val="it-IT" w:eastAsia="it-IT"/>
-        </w:rPr>
-        <w:drawing>
-          <wp:inline distT="0" distB="0" distL="0" distR="0" wp14:anchorId="511BAF24" wp14:editId="2E1ACAA7">
-            <wp:extent cx="1524000" cy="1016000"/>
-            <wp:effectExtent l="0" t="0" r="0" b="0"/>
-            <wp:docPr id="4" name="Picture"/>
-            <wp:cNvGraphicFramePr/>
-            <a:graphic xmlns:a="http://schemas.openxmlformats.org/drawingml/2006/main">
-              <a:graphicData uri="http://schemas.openxmlformats.org/drawingml/2006/picture">
-                <pic:pic xmlns:pic="http://schemas.openxmlformats.org/drawingml/2006/picture">
-                  <pic:nvPicPr>
-                    <pic:cNvPr id="41" name="Picture" descr="https://www.japan-guide.com/g8/2359_pasmo.gif"/>
-                    <pic:cNvPicPr>
-                      <a:picLocks noChangeAspect="1" noChangeArrowheads="1"/>
-                    </pic:cNvPicPr>
-                  </pic:nvPicPr>
-                  <pic:blipFill>
-                    <a:blip r:embed="rId19"/>
-                    <a:stretch>
-                      <a:fillRect/>
-                    </a:stretch>
-                  </pic:blipFill>
-                  <pic:spPr bwMode="auto">
-                    <a:xfrm>
-                      <a:off x="0" y="0"/>
-                      <a:ext cx="1524000" cy="1016000"/>
-                    </a:xfrm>
-                    <a:prstGeom prst="rect">
-                      <a:avLst/>
-                    </a:prstGeom>
-                    <a:noFill/>
-                    <a:ln w="9525">
-                      <a:noFill/>
-                      <a:headEnd/>
-                      <a:tailEnd/>
-                    </a:ln>
-                  </pic:spPr>
-                </pic:pic>
-              </a:graphicData>
-            </a:graphic>
-          </wp:inline>
-        </w:drawing>
-      </w:r>
-    </w:p>
-    <w:p>
-      <w:pPr>
-        <w:pStyle w:val="BodyText"/>
-        <w:rPr>
-          <w:lang w:val="it-IT"/>
-        </w:rPr>
-      </w:pPr>
-      <w:r>
-        <w:rPr>
-          <w:b/>
-          <w:bCs/>
-          <w:lang w:val="it-IT"/>
-        </w:rPr>
-        <w:t>Pasmo</w:t>
-      </w:r>
-      <w:r>
-        <w:rPr>
-          <w:lang w:val="it-IT"/>
-        </w:rPr>
-        <w:t> è la carta prepagata IC degli operatori ferroviari, metropolitani e di autobus di </w:t>
-      </w:r>
-      <w:hyperlink r:id="rId20">
-        <w:r>
-          <w:rPr>
-            <w:rStyle w:val="Hyperlink"/>
-            <w:lang w:val="it-IT"/>
-          </w:rPr>
-          <w:t>Tokyo</w:t>
-        </w:r>
-      </w:hyperlink>
-      <w:r>
-        <w:rPr>
-          <w:lang w:val="it-IT"/>
-        </w:rPr>
-        <w:t> diversi da JR. Una versione speciale di Pasmo, chiamata </w:t>
-      </w:r>
-      <w:r>
-        <w:rPr>
-          <w:b/>
-          <w:bCs/>
-          <w:lang w:val="it-IT"/>
-        </w:rPr>
-        <w:t>Pasmo Passport</w:t>
-      </w:r>
-      <w:r>
-        <w:rPr>
-          <w:lang w:val="it-IT"/>
-        </w:rPr>
-        <w:t xml:space="preserve">, è </w:t>
-      </w:r>
-      <w:r>
-        <w:rPr>
-          <w:lang w:val="it-IT"/>
-        </w:rPr>
-        <w:lastRenderedPageBreak/>
-        <w:t>disponibile per i turisti stranieri. Le carte speciali sono valide solo per quattro settimane, sono disponibili senza deposito ma non consentono rimborsi.</w:t>
-      </w:r>
-    </w:p>
-    <w:p>
-      <w:pPr>
-        <w:pStyle w:val="BodyText"/>
-      </w:pPr>
-      <w:r>
-        <w:rPr>
-          <w:noProof/>
-          <w:lang w:val="it-IT" w:eastAsia="it-IT"/>
-        </w:rPr>
-        <w:drawing>
-          <wp:inline distT="0" distB="0" distL="0" distR="0" wp14:anchorId="54DD2296" wp14:editId="4284BDFE">
-            <wp:extent cx="1524000" cy="952500"/>
-            <wp:effectExtent l="0" t="0" r="0" b="0"/>
-            <wp:docPr id="44" name="Picture"/>
-            <wp:cNvGraphicFramePr/>
-            <a:graphic xmlns:a="http://schemas.openxmlformats.org/drawingml/2006/main">
-              <a:graphicData uri="http://schemas.openxmlformats.org/drawingml/2006/picture">
-                <pic:pic xmlns:pic="http://schemas.openxmlformats.org/drawingml/2006/picture">
-                  <pic:nvPicPr>
-                    <pic:cNvPr id="45" name="Picture" descr="https://www.japan-guide.com/g8/2359_icoca.gif"/>
-                    <pic:cNvPicPr>
-                      <a:picLocks noChangeAspect="1" noChangeArrowheads="1"/>
-                    </pic:cNvPicPr>
-                  </pic:nvPicPr>
-                  <pic:blipFill>
-                    <a:blip r:embed="rId21"/>
-                    <a:stretch>
-                      <a:fillRect/>
-                    </a:stretch>
-                  </pic:blipFill>
-                  <pic:spPr bwMode="auto">
-                    <a:xfrm>
-                      <a:off x="0" y="0"/>
-                      <a:ext cx="1524000" cy="952500"/>
-                    </a:xfrm>
-                    <a:prstGeom prst="rect">
-                      <a:avLst/>
-                    </a:prstGeom>
-                    <a:noFill/>
-                    <a:ln w="9525">
-                      <a:noFill/>
-                      <a:headEnd/>
-                      <a:tailEnd/>
-                    </a:ln>
-                  </pic:spPr>
-                </pic:pic>
-              </a:graphicData>
-            </a:graphic>
-          </wp:inline>
-        </w:drawing>
-      </w:r>
-    </w:p>
-    <w:p>
-      <w:pPr>
-        <w:pStyle w:val="BodyText"/>
-        <w:rPr>
-          <w:lang w:val="it-IT"/>
-        </w:rPr>
-      </w:pPr>
-      <w:r>
-        <w:rPr>
-          <w:b/>
-          <w:bCs/>
-          <w:lang w:val="it-IT"/>
-        </w:rPr>
-        <w:t>Icoca</w:t>
-      </w:r>
-      <w:r>
-        <w:rPr>
-          <w:lang w:val="it-IT"/>
-        </w:rPr>
-        <w:t> è la carta IC prepagata di </w:t>
-      </w:r>
-      <w:hyperlink r:id="rId22">
-        <w:r>
-          <w:rPr>
-            <w:rStyle w:val="Hyperlink"/>
-            <w:lang w:val="it-IT"/>
-          </w:rPr>
-          <w:t>JR West</w:t>
-        </w:r>
-      </w:hyperlink>
-      <w:r>
-        <w:rPr>
-          <w:lang w:val="it-IT"/>
-        </w:rPr>
-        <w:t> per i treni JR nelle regioni del </w:t>
-      </w:r>
-      <w:hyperlink r:id="rId23">
-        <w:r>
-          <w:rPr>
-            <w:rStyle w:val="Hyperlink"/>
-            <w:lang w:val="it-IT"/>
-          </w:rPr>
-          <w:t>Kansai</w:t>
-        </w:r>
-      </w:hyperlink>
-      <w:r>
-        <w:rPr>
-          <w:lang w:val="it-IT"/>
-        </w:rPr>
-        <w:t> (incluse </w:t>
-      </w:r>
-      <w:hyperlink r:id="rId24">
-        <w:r>
-          <w:rPr>
-            <w:rStyle w:val="Hyperlink"/>
-            <w:lang w:val="it-IT"/>
-          </w:rPr>
-          <w:t>Osaka</w:t>
-        </w:r>
-      </w:hyperlink>
-      <w:r>
-        <w:rPr>
-          <w:lang w:val="it-IT"/>
-        </w:rPr>
-        <w:t> e </w:t>
-      </w:r>
-      <w:hyperlink r:id="rId25">
-        <w:r>
-          <w:rPr>
-            <w:rStyle w:val="Hyperlink"/>
-            <w:lang w:val="it-IT"/>
-          </w:rPr>
-          <w:t>Kyoto</w:t>
-        </w:r>
-      </w:hyperlink>
-      <w:r>
-        <w:rPr>
-          <w:lang w:val="it-IT"/>
-        </w:rPr>
-        <w:t>), </w:t>
-      </w:r>
-      <w:hyperlink r:id="rId26">
-        <w:r>
-          <w:rPr>
-            <w:rStyle w:val="Hyperlink"/>
-            <w:lang w:val="it-IT"/>
-          </w:rPr>
-          <w:t>Chugoku</w:t>
-        </w:r>
-      </w:hyperlink>
-      <w:r>
-        <w:rPr>
-          <w:lang w:val="it-IT"/>
-        </w:rPr>
-        <w:t> e Hokuriku. Il </w:t>
-      </w:r>
-      <w:r>
-        <w:rPr>
-          <w:b/>
-          <w:bCs/>
-          <w:lang w:val="it-IT"/>
-        </w:rPr>
-        <w:t>Kansai One Pass</w:t>
-      </w:r>
-      <w:r>
-        <w:rPr>
-          <w:lang w:val="it-IT"/>
-        </w:rPr>
-        <w:t> è una versione speciale di Icoca esclusivamente per i turisti stranieri che si qualifica inoltre per sconti in varie attrazioni della </w:t>
-      </w:r>
-      <w:hyperlink r:id="rId27">
-        <w:r>
-          <w:rPr>
-            <w:rStyle w:val="Hyperlink"/>
-            <w:lang w:val="it-IT"/>
-          </w:rPr>
-          <w:t>regione del Kansai</w:t>
-        </w:r>
-      </w:hyperlink>
-      <w:r>
-        <w:rPr>
-          <w:lang w:val="it-IT"/>
-        </w:rPr>
-        <w:t>.</w:t>
-      </w:r>
-      <w:bookmarkStart w:id="35" w:name="cosa-è-coperto-e-cosa-no"/>
-      <w:bookmarkStart w:id="36" w:name="_GoBack"/>
-      <w:bookmarkEnd w:id="34"/>
-      <w:bookmarkEnd w:id="36"/>
-      <w:r>
-        <w:rPr>
-          <w:lang w:val="it-IT"/>
-        </w:rPr>
-        <w:br/>
-      </w:r>
-      <w:bookmarkEnd w:id="33"/>
-      <w:bookmarkEnd w:id="35"/>
+        <w:rPr>
+          <w:lang w:val="it-IT"/>
+        </w:rPr>
+      </w:pPr>
     </w:p>
     <w:sectPr>
       <w:footnotePr>
@@ -10809,7 +10110,7 @@
 <w:numbering xmlns:wpc="http://schemas.microsoft.com/office/word/2010/wordprocessingCanvas" xmlns:cx="http://schemas.microsoft.com/office/drawing/2014/chartex" xmlns:cx1="http://schemas.microsoft.com/office/drawing/2015/9/8/chartex" xmlns:mc="http://schemas.openxmlformats.org/markup-compatibility/2006" xmlns:o="urn:schemas-microsoft-com:office:office" xmlns:r="http://schemas.openxmlformats.org/officeDocument/2006/relationships" xmlns:m="http://schemas.openxmlformats.org/officeDocument/2006/math" xmlns:v="urn:schemas-microsoft-com:vml" xmlns:wp14="http://schemas.microsoft.com/office/word/2010/wordprocessingDrawing" xmlns:wp="http://schemas.openxmlformats.org/drawingml/2006/wordprocessingDrawing" xmlns:w10="urn:schemas-microsoft-com:office:word" xmlns:w="http://schemas.openxmlformats.org/wordprocessingml/2006/main" xmlns:w14="http://schemas.microsoft.com/office/word/2010/wordml" xmlns:w15="http://schemas.microsoft.com/office/word/2012/wordml" xmlns:w16se="http://schemas.microsoft.com/office/word/2015/wordml/symex" xmlns:wpg="http://schemas.microsoft.com/office/word/2010/wordprocessingGroup" xmlns:wpi="http://schemas.microsoft.com/office/word/2010/wordprocessingInk" xmlns:wne="http://schemas.microsoft.com/office/word/2006/wordml" xmlns:wps="http://schemas.microsoft.com/office/word/2010/wordprocessingShape" mc:Ignorable="w14 w15 w16se wp14">
   <w:numPicBullet w:numPicBulletId="0">
     <w:pict>
-      <v:rect id="_x0000_i1027" style="width:0;height:1.5pt" o:hralign="center" o:bullet="t" o:hrstd="t" o:hr="t"/>
+      <v:rect id="_x0000_i1031" style="width:0;height:1.5pt" o:hralign="center" o:bullet="t" o:hrstd="t" o:hr="t"/>
     </w:pict>
   </w:numPicBullet>
   <w:abstractNum w:abstractNumId="0" w15:restartNumberingAfterBreak="0">

</xml_diff>